<commit_message>
update software architecture model
</commit_message>
<xml_diff>
--- a/Software Architecture.docx
+++ b/Software Architecture.docx
@@ -7,17 +7,27 @@
         <w:pStyle w:val="Title"/>
         <w:jc w:val="right"/>
       </w:pPr>
-      <w:fldSimple w:instr=" SUBJECT  \* MERGEFORMAT ">
-        <w:r>
-          <w:t>&lt;</w:t>
-        </w:r>
-        <w:r>
-          <w:t xml:space="preserve">Calculator </w:t>
-        </w:r>
-        <w:r>
-          <w:t>&gt;</w:t>
-        </w:r>
-      </w:fldSimple>
+      <w:r>
+        <w:fldChar w:fldCharType="begin"/>
+      </w:r>
+      <w:r>
+        <w:instrText xml:space="preserve"> SUBJECT  \* MERGEFORMAT </w:instrText>
+      </w:r>
+      <w:r>
+        <w:fldChar w:fldCharType="separate"/>
+      </w:r>
+      <w:r>
+        <w:t>&lt;</w:t>
+      </w:r>
+      <w:r>
+        <w:t xml:space="preserve">Calculator </w:t>
+      </w:r>
+      <w:r>
+        <w:t>&gt;</w:t>
+      </w:r>
+      <w:r>
+        <w:fldChar w:fldCharType="end"/>
+      </w:r>
     </w:p>
     <w:p>
       <w:pPr>
@@ -66,7 +76,23 @@
         <w:pStyle w:val="InfoBlue"/>
       </w:pPr>
       <w:r>
-        <w:t>[Note: The following template is provided for use with the Unified Process for EDUcation. Text enclosed in square brackets and displayed in blue italics (style=InfoBlue) is included to provide guidance to the author and should be deleted before publishing the document. A paragraph entered following this style will automatically be set to normal (style=Body Text).]</w:t>
+        <w:t xml:space="preserve">[Note: The following template is provided for use with the Unified Process for </w:t>
+      </w:r>
+      <w:proofErr w:type="spellStart"/>
+      <w:r>
+        <w:t>EDUcation</w:t>
+      </w:r>
+      <w:proofErr w:type="spellEnd"/>
+      <w:r>
+        <w:t>. Text enclosed in square brackets and displayed in blue italics (style=</w:t>
+      </w:r>
+      <w:proofErr w:type="spellStart"/>
+      <w:r>
+        <w:t>InfoBlue</w:t>
+      </w:r>
+      <w:proofErr w:type="spellEnd"/>
+      <w:r>
+        <w:t>) is included to provide guidance to the author and should be deleted before publishing the document. A paragraph entered following this style will automatically be set to normal (style=Body Text).]</w:t>
       </w:r>
     </w:p>
     <w:p>
@@ -1317,6 +1343,34 @@
     </w:p>
     <w:p>
       <w:pPr>
+        <w:pStyle w:val="BodyText"/>
+      </w:pPr>
+    </w:p>
+    <w:p>
+      <w:pPr>
+        <w:pStyle w:val="BodyText"/>
+      </w:pPr>
+      <w:r>
+        <w:t xml:space="preserve">The purpose of </w:t>
+      </w:r>
+      <w:r>
+        <w:t xml:space="preserve">this document is to convey the </w:t>
+      </w:r>
+      <w:r>
+        <w:t xml:space="preserve">design of the calculator project in regards to the actual implementation. It will specify the details </w:t>
+      </w:r>
+      <w:r>
+        <w:t xml:space="preserve">and design </w:t>
+      </w:r>
+      <w:r>
+        <w:t xml:space="preserve">of </w:t>
+      </w:r>
+      <w:r>
+        <w:t>each class and how they relate to meeting the requirements needed for the calculator</w:t>
+      </w:r>
+    </w:p>
+    <w:p>
+      <w:pPr>
         <w:pStyle w:val="Heading2"/>
       </w:pPr>
       <w:bookmarkStart w:id="5" w:name="_Toc6187929"/>
@@ -1337,6 +1391,17 @@
     </w:p>
     <w:p>
       <w:pPr>
+        <w:pStyle w:val="BodyText"/>
+      </w:pPr>
+      <w:r>
+        <w:t xml:space="preserve">The Software Architecture Document </w:t>
+      </w:r>
+      <w:r>
+        <w:t xml:space="preserve">is related to the design and structure of the calculator project as a whole. </w:t>
+      </w:r>
+    </w:p>
+    <w:p>
+      <w:pPr>
         <w:pStyle w:val="Heading2"/>
       </w:pPr>
       <w:bookmarkStart w:id="7" w:name="_Toc6187930"/>
@@ -1365,6 +1430,38 @@
     </w:p>
     <w:p>
       <w:pPr>
+        <w:pStyle w:val="BodyText"/>
+      </w:pPr>
+      <w:r>
+        <w:t xml:space="preserve">UI: User Interface </w:t>
+      </w:r>
+    </w:p>
+    <w:p>
+      <w:pPr>
+        <w:pStyle w:val="BodyText"/>
+      </w:pPr>
+      <w:r>
+        <w:t xml:space="preserve">IFN: Infix Notation </w:t>
+      </w:r>
+    </w:p>
+    <w:p>
+      <w:pPr>
+        <w:pStyle w:val="BodyText"/>
+      </w:pPr>
+      <w:r>
+        <w:t xml:space="preserve">PN: Postfix Notation </w:t>
+      </w:r>
+    </w:p>
+    <w:p>
+      <w:pPr>
+        <w:pStyle w:val="BodyText"/>
+      </w:pPr>
+      <w:r>
+        <w:t>EXPR: Expression</w:t>
+      </w:r>
+    </w:p>
+    <w:p>
+      <w:pPr>
         <w:pStyle w:val="Heading2"/>
       </w:pPr>
       <w:bookmarkStart w:id="8" w:name="_Toc456598590"/>
@@ -1394,6 +1491,14 @@
     </w:p>
     <w:p>
       <w:pPr>
+        <w:pStyle w:val="BodyText"/>
+      </w:pPr>
+      <w:r>
+        <w:t xml:space="preserve">N/A – no references at this moment </w:t>
+      </w:r>
+    </w:p>
+    <w:p>
+      <w:pPr>
         <w:pStyle w:val="Heading2"/>
       </w:pPr>
       <w:bookmarkStart w:id="10" w:name="_Toc456598591"/>
@@ -1432,6 +1537,18 @@
     </w:p>
     <w:p>
       <w:pPr>
+        <w:pStyle w:val="BodyText"/>
+      </w:pPr>
+      <w:r>
+        <w:lastRenderedPageBreak/>
+        <w:t xml:space="preserve">The rest of the Software Architecture document will detail the architectural representation as well as its goals and constraints. It will then describe the use cases </w:t>
+      </w:r>
+      <w:r>
+        <w:t xml:space="preserve">and the subsystems that will be used. </w:t>
+      </w:r>
+    </w:p>
+    <w:p>
+      <w:pPr>
         <w:pStyle w:val="Heading1"/>
       </w:pPr>
       <w:bookmarkStart w:id="12" w:name="_Toc6187933"/>
@@ -1502,31 +1619,565 @@
         <w:rPr>
           <w:highlight w:val="yellow"/>
         </w:rPr>
-        <w:t xml:space="preserve">[This section lists use cases or scenarios from the use-case model if they represent some significant, central functionality of the final system, or if they have a large architectural coverage—they exercise many </w:t>
-      </w:r>
-      <w:r>
+        <w:t>[This section lists use cases or scenarios from the use-case model if they represent some significant, central functionality of the final system, or if they have a large architectural coverage—they exercise many architectural elements or if they stress or illustrate a specific, delicate point of the architecture.]</w:t>
+      </w:r>
+    </w:p>
+    <w:p>
+      <w:pPr>
+        <w:pStyle w:val="Heading2"/>
         <w:rPr>
           <w:highlight w:val="yellow"/>
         </w:rPr>
+      </w:pPr>
+      <w:bookmarkStart w:id="15" w:name="_Toc6187936"/>
+      <w:r>
+        <w:rPr>
+          <w:highlight w:val="yellow"/>
+        </w:rPr>
+        <w:t>Use-Case Realizations</w:t>
+      </w:r>
+      <w:bookmarkEnd w:id="15"/>
+    </w:p>
+    <w:p>
+      <w:pPr>
+        <w:pStyle w:val="InfoBlue"/>
+      </w:pPr>
+      <w:r>
+        <w:rPr>
+          <w:highlight w:val="yellow"/>
+        </w:rPr>
+        <w:t>[This section illustrates how the software actually works by giving a few selected use-case (or scenario) realizations, and explains how the various design model elements contribute to their functionality. If a Use-Case Realization Document is available, refer to it in this section.]</w:t>
+      </w:r>
+    </w:p>
+    <w:p/>
+    <w:p>
+      <w:pPr>
+        <w:pStyle w:val="Heading1"/>
+      </w:pPr>
+      <w:bookmarkStart w:id="16" w:name="_Toc6187937"/>
+      <w:r>
+        <w:t>Logical View</w:t>
+      </w:r>
+      <w:bookmarkEnd w:id="16"/>
+      <w:r>
+        <w:t xml:space="preserve"> </w:t>
+      </w:r>
+    </w:p>
+    <w:p>
+      <w:pPr>
+        <w:pStyle w:val="InfoBlue"/>
+      </w:pPr>
+      <w:r>
+        <w:t>[This section describes the architecturally significant parts of the design model, such as its decomposition into subsystems and packages. And for each significant package, its decomposition into classes and class utilities. You should introduce architecturally significant classes and describe their responsibilities, as well as a few very important relationships, operations, and attributes.]</w:t>
+      </w:r>
+    </w:p>
+    <w:p>
+      <w:pPr>
+        <w:pStyle w:val="Heading2"/>
+      </w:pPr>
+      <w:bookmarkStart w:id="17" w:name="_Toc6187938"/>
+      <w:r>
+        <w:t>Overview</w:t>
+      </w:r>
+      <w:bookmarkEnd w:id="17"/>
+    </w:p>
+    <w:p>
+      <w:pPr>
+        <w:pStyle w:val="InfoBlue"/>
+      </w:pPr>
+      <w:r>
+        <w:t>[This subsection describes the overall decomposition of the design model in terms of its package hierarchy and layers.]</w:t>
+      </w:r>
+    </w:p>
+    <w:p>
+      <w:pPr>
+        <w:pStyle w:val="BodyText"/>
+      </w:pPr>
+      <w:r>
+        <w:t xml:space="preserve">The calculator will utilize a tokenizer </w:t>
+      </w:r>
+      <w:r>
+        <w:t>to divide user inputted mathematical expressions into individual token strings</w:t>
+      </w:r>
+      <w:r>
+        <w:t xml:space="preserve"> which will then be sent to a queue</w:t>
+      </w:r>
+      <w:r>
+        <w:t xml:space="preserve">. It will then send the tokenizer result to a parser which will </w:t>
+      </w:r>
+      <w:r>
+        <w:t xml:space="preserve">use an algorithm to convert the tokenizer queue to </w:t>
+      </w:r>
+      <w:r>
+        <w:t xml:space="preserve">PN. The PN will be stored in a queue. </w:t>
+      </w:r>
+      <w:r>
+        <w:t>The PN will then be calculated using a basic algorithm using a stack</w:t>
+      </w:r>
+      <w:r>
+        <w:t xml:space="preserve"> using the calculator class</w:t>
+      </w:r>
+      <w:r>
+        <w:t xml:space="preserve">. Finally, a display manager class will </w:t>
+      </w:r>
+      <w:r>
+        <w:t xml:space="preserve">output the final result obtained from the calculator class. </w:t>
+      </w:r>
+    </w:p>
+    <w:p>
+      <w:pPr>
+        <w:pStyle w:val="Heading2"/>
+      </w:pPr>
+      <w:bookmarkStart w:id="18" w:name="_Toc6187939"/>
+      <w:r>
+        <w:t>Architecturally Significant Design</w:t>
+      </w:r>
+      <w:r>
+        <w:t xml:space="preserve"> Modules or</w:t>
+      </w:r>
+      <w:r>
+        <w:t xml:space="preserve"> Packages</w:t>
+      </w:r>
+      <w:bookmarkEnd w:id="18"/>
+    </w:p>
+    <w:p>
+      <w:pPr>
+        <w:pStyle w:val="InfoBlue"/>
+      </w:pPr>
+      <w:r>
+        <w:t xml:space="preserve">[For each significant package, include a subsection with its name, its brief description, and a diagram with all significant classes and packages contained within the package. </w:t>
+      </w:r>
+    </w:p>
+    <w:p>
+      <w:pPr>
+        <w:pStyle w:val="InfoBlue"/>
+      </w:pPr>
+      <w:r>
+        <w:t>For each significant class in the package, include its name, brief description, and, optionally, a description of some of its major responsibilities, operations, and attributes.]</w:t>
+      </w:r>
+    </w:p>
+    <w:p>
+      <w:pPr>
+        <w:pStyle w:val="BodyText"/>
+      </w:pPr>
+    </w:p>
+    <w:p>
+      <w:pPr>
+        <w:pStyle w:val="BodyText"/>
+      </w:pPr>
+      <w:r>
+        <w:t xml:space="preserve">Calculator Project </w:t>
+      </w:r>
+    </w:p>
+    <w:p>
+      <w:pPr>
+        <w:pStyle w:val="BodyText"/>
+        <w:numPr>
+          <w:ilvl w:val="0"/>
+          <w:numId w:val="24"/>
+        </w:numPr>
+      </w:pPr>
+      <w:r>
         <w:lastRenderedPageBreak/>
-        <w:t>architectural elements or if they stress or illustrate a specific, delicate point of the architecture.]</w:t>
-      </w:r>
-    </w:p>
-    <w:p>
-      <w:pPr>
-        <w:pStyle w:val="Heading2"/>
-        <w:rPr>
+        <w:t>Tokenizer</w:t>
+      </w:r>
+    </w:p>
+    <w:p>
+      <w:pPr>
+        <w:pStyle w:val="BodyText"/>
+        <w:numPr>
+          <w:ilvl w:val="1"/>
+          <w:numId w:val="24"/>
+        </w:numPr>
+      </w:pPr>
+      <w:r>
+        <w:rPr>
+          <w:b/>
+          <w:bCs/>
+        </w:rPr>
+        <w:t>Description</w:t>
+      </w:r>
+      <w:r>
+        <w:t xml:space="preserve">: </w:t>
+      </w:r>
+      <w:r>
+        <w:t xml:space="preserve">The tokenizer will tokenize a given input string from the user into the </w:t>
+      </w:r>
+      <w:proofErr w:type="spellStart"/>
+      <w:r>
+        <w:t>expressionQueue</w:t>
+      </w:r>
+      <w:proofErr w:type="spellEnd"/>
+      <w:r>
+        <w:t xml:space="preserve">. </w:t>
+      </w:r>
+      <w:r>
+        <w:t xml:space="preserve">Given an input from the user, it will translate each part of that input into meaningful </w:t>
+      </w:r>
+      <w:proofErr w:type="spellStart"/>
+      <w:r>
+        <w:t>ints</w:t>
+      </w:r>
+      <w:proofErr w:type="spellEnd"/>
+      <w:r>
+        <w:t>, floating points, operators, represented by a string</w:t>
+      </w:r>
+      <w:r>
+        <w:t xml:space="preserve">. </w:t>
+      </w:r>
+      <w:r>
+        <w:t xml:space="preserve">It will </w:t>
+      </w:r>
+      <w:r>
+        <w:t xml:space="preserve">also </w:t>
+      </w:r>
+      <w:r>
+        <w:t xml:space="preserve">smartly strip </w:t>
+      </w:r>
+      <w:r>
+        <w:t xml:space="preserve">whitespace. </w:t>
+      </w:r>
+    </w:p>
+    <w:p>
+      <w:pPr>
+        <w:pStyle w:val="BodyText"/>
+        <w:numPr>
+          <w:ilvl w:val="1"/>
+          <w:numId w:val="24"/>
+        </w:numPr>
+      </w:pPr>
+      <w:r>
+        <w:t>Decimals will not signal a new token must be made. Instead, the tokenizer will know that it</w:t>
+      </w:r>
+      <w:r>
+        <w:t xml:space="preserve"> </w:t>
+      </w:r>
+      <w:r>
+        <w:t>is a floating point</w:t>
+      </w:r>
+    </w:p>
+    <w:p>
+      <w:pPr>
+        <w:pStyle w:val="BodyText"/>
+        <w:numPr>
+          <w:ilvl w:val="1"/>
+          <w:numId w:val="24"/>
+        </w:numPr>
+      </w:pPr>
+      <w:r>
+        <w:t xml:space="preserve">EX: "2+    </w:t>
+      </w:r>
+      <w:proofErr w:type="gramStart"/>
+      <w:r>
+        <w:t>3.0004  *</w:t>
+      </w:r>
+      <w:proofErr w:type="gramEnd"/>
+      <w:r>
+        <w:t xml:space="preserve">   2" -</w:t>
+      </w:r>
+      <w:r>
+        <w:t xml:space="preserve"> </w:t>
+      </w:r>
+      <w:r>
+        <w:t xml:space="preserve">&gt; ["2","+","3.0004","*","2"]  </w:t>
+      </w:r>
+    </w:p>
+    <w:p>
+      <w:pPr>
+        <w:pStyle w:val="BodyText"/>
+        <w:numPr>
+          <w:ilvl w:val="0"/>
+          <w:numId w:val="24"/>
+        </w:numPr>
+      </w:pPr>
+      <w:r>
+        <w:t xml:space="preserve">Parser </w:t>
+      </w:r>
+    </w:p>
+    <w:p>
+      <w:pPr>
+        <w:pStyle w:val="BodyText"/>
+        <w:numPr>
+          <w:ilvl w:val="1"/>
+          <w:numId w:val="24"/>
+        </w:numPr>
+      </w:pPr>
+      <w:r>
+        <w:rPr>
+          <w:b/>
+          <w:bCs/>
+        </w:rPr>
+        <w:t>Description</w:t>
+      </w:r>
+      <w:r>
+        <w:t xml:space="preserve">: </w:t>
+      </w:r>
+      <w:r>
+        <w:t xml:space="preserve">Parses a given expression queue that has been tokenized by the tokenizer. Uses an algorithm to convert the infix notation (expressed passed by user input) to postfix notation (a notation which is easier to calculate with). The </w:t>
+      </w:r>
+      <w:proofErr w:type="spellStart"/>
+      <w:r>
+        <w:t>infixToPostfix</w:t>
+      </w:r>
+      <w:proofErr w:type="spellEnd"/>
+      <w:r>
+        <w:t xml:space="preserve"> algorithm uses a queue and a stack to temporarily place operators in the </w:t>
+      </w:r>
+      <w:proofErr w:type="spellStart"/>
+      <w:r>
+        <w:t>operatorStack</w:t>
+      </w:r>
+      <w:proofErr w:type="spellEnd"/>
+      <w:r>
+        <w:t xml:space="preserve"> and place them back in the </w:t>
+      </w:r>
+      <w:proofErr w:type="spellStart"/>
+      <w:r>
+        <w:t>outputQueue</w:t>
+      </w:r>
+      <w:proofErr w:type="spellEnd"/>
+      <w:r>
+        <w:t xml:space="preserve"> when needed to facilitate PEMDAS requirements.  The </w:t>
+      </w:r>
+      <w:proofErr w:type="spellStart"/>
+      <w:r>
+        <w:t>outputQueue</w:t>
+      </w:r>
+      <w:proofErr w:type="spellEnd"/>
+      <w:r>
+        <w:t xml:space="preserve"> is used for future use for the calculator class</w:t>
+      </w:r>
+      <w:r>
+        <w:t xml:space="preserve">. </w:t>
+      </w:r>
+      <w:r>
+        <w:t xml:space="preserve">For precedence, the parser uses a map which corresponds to PEMDAS rules  </w:t>
+      </w:r>
+    </w:p>
+    <w:p>
+      <w:pPr>
+        <w:pStyle w:val="BodyText"/>
+        <w:numPr>
+          <w:ilvl w:val="0"/>
+          <w:numId w:val="24"/>
+        </w:numPr>
+      </w:pPr>
+      <w:r>
+        <w:t>Calculator</w:t>
+      </w:r>
+    </w:p>
+    <w:p>
+      <w:pPr>
+        <w:pStyle w:val="BodyText"/>
+        <w:numPr>
+          <w:ilvl w:val="1"/>
+          <w:numId w:val="24"/>
+        </w:numPr>
+      </w:pPr>
+      <w:r>
+        <w:rPr>
+          <w:b/>
+          <w:bCs/>
+        </w:rPr>
+        <w:t xml:space="preserve">Description: </w:t>
+      </w:r>
+      <w:r>
+        <w:t>Calculates a given postfix expression which is obtained from the parser.</w:t>
+      </w:r>
+      <w:r>
+        <w:t xml:space="preserve"> </w:t>
+      </w:r>
+      <w:r>
+        <w:t xml:space="preserve"> Result is stored in </w:t>
+      </w:r>
+      <w:r>
+        <w:t xml:space="preserve">a final result attribute. </w:t>
+      </w:r>
+    </w:p>
+    <w:p>
+      <w:pPr>
+        <w:pStyle w:val="BodyText"/>
+        <w:numPr>
+          <w:ilvl w:val="1"/>
+          <w:numId w:val="24"/>
+        </w:numPr>
+      </w:pPr>
+      <w:r>
+        <w:t xml:space="preserve">Uses a stack to calculate the PN EXPR. </w:t>
+      </w:r>
+    </w:p>
+    <w:p>
+      <w:pPr>
+        <w:pStyle w:val="BodyText"/>
+        <w:numPr>
+          <w:ilvl w:val="0"/>
+          <w:numId w:val="24"/>
+        </w:numPr>
+      </w:pPr>
+      <w:r>
+        <w:t>Display Manager</w:t>
+      </w:r>
+    </w:p>
+    <w:p>
+      <w:pPr>
+        <w:pStyle w:val="BodyText"/>
+        <w:numPr>
+          <w:ilvl w:val="1"/>
+          <w:numId w:val="24"/>
+        </w:numPr>
+      </w:pPr>
+      <w:r>
+        <w:rPr>
+          <w:b/>
+          <w:bCs/>
+        </w:rPr>
+        <w:t xml:space="preserve">Description: </w:t>
+      </w:r>
+      <w:r>
+        <w:t xml:space="preserve">The display </w:t>
+      </w:r>
+      <w:r>
+        <w:t>manager</w:t>
+      </w:r>
+      <w:r>
+        <w:t xml:space="preserve"> class will provide an interface for the user to input data to the project and expect an output corresponding to that input. It will work with the calculator class to output a final answer for any input given by the user</w:t>
+      </w:r>
+      <w:r>
+        <w:t xml:space="preserve">. </w:t>
+      </w:r>
+    </w:p>
+    <w:p>
+      <w:pPr>
+        <w:pStyle w:val="Heading1"/>
+      </w:pPr>
+      <w:bookmarkStart w:id="19" w:name="_Toc6187940"/>
+      <w:r>
+        <w:t>Interface Description</w:t>
+      </w:r>
+      <w:bookmarkEnd w:id="19"/>
+    </w:p>
+    <w:p>
+      <w:pPr>
+        <w:pStyle w:val="InfoBlue"/>
+      </w:pPr>
+      <w:r>
+        <w:t xml:space="preserve">[A description of the major entity interfaces, including screen formats, valid inputs, and resulting </w:t>
+      </w:r>
+      <w:r>
+        <w:t xml:space="preserve">outputs. </w:t>
+      </w:r>
+      <w:r>
+        <w:t>If a User-Interface Prototype Document is available, refer to it in this section]</w:t>
+      </w:r>
+    </w:p>
+    <w:p>
+      <w:pPr>
+        <w:pStyle w:val="BodyText"/>
+      </w:pPr>
+      <w:r>
+        <w:t xml:space="preserve">The interface that the user will interact with is the command line. The user will be able to input mathematical expressions which can handle the following operators, +, -, *, /, %, ^ or **. Expressions must be mathematically valid or else there will be errors. </w:t>
+      </w:r>
+    </w:p>
+    <w:p>
+      <w:pPr>
+        <w:pStyle w:val="BodyText"/>
+      </w:pPr>
+      <w:r>
+        <w:t xml:space="preserve">The command line will show the following </w:t>
+      </w:r>
+    </w:p>
+    <w:p>
+      <w:pPr>
+        <w:pStyle w:val="BodyText"/>
+      </w:pPr>
+    </w:p>
+    <w:p>
+      <w:pPr>
+        <w:pStyle w:val="BodyText"/>
+      </w:pPr>
+      <w:r>
+        <w:t>Input Expression</w:t>
+      </w:r>
+      <w:r>
+        <w:t xml:space="preserve">: 3+4 </w:t>
+      </w:r>
+      <w:r>
+        <w:rPr>
+          <w:i/>
+          <w:iCs/>
           <w:highlight w:val="yellow"/>
         </w:rPr>
-      </w:pPr>
-      <w:bookmarkStart w:id="15" w:name="_Toc6187936"/>
-      <w:r>
+        <w:t>(user input)</w:t>
+      </w:r>
+      <w:r>
+        <w:t xml:space="preserve"> </w:t>
+      </w:r>
+    </w:p>
+    <w:p>
+      <w:pPr>
+        <w:pStyle w:val="BodyText"/>
+      </w:pPr>
+      <w:r>
+        <w:t xml:space="preserve">Answer: 7 </w:t>
+      </w:r>
+    </w:p>
+    <w:p>
+      <w:pPr>
+        <w:pStyle w:val="BodyText"/>
+      </w:pPr>
+    </w:p>
+    <w:p>
+      <w:pPr>
+        <w:pStyle w:val="BodyText"/>
+      </w:pPr>
+      <w:r>
+        <w:t>Input Expression</w:t>
+      </w:r>
+      <w:r>
+        <w:t xml:space="preserve">: </w:t>
+      </w:r>
+      <w:r>
+        <w:t>(((((5 - 3))) * (((2 + 1))) + ((2 *</w:t>
+      </w:r>
+    </w:p>
+    <w:p>
+      <w:pPr>
+        <w:pStyle w:val="BodyText"/>
+      </w:pPr>
+      <w:r>
+        <w:t>3)))</w:t>
+      </w:r>
+    </w:p>
+    <w:p>
+      <w:pPr>
+        <w:pStyle w:val="BodyText"/>
+      </w:pPr>
+      <w:r>
+        <w:t xml:space="preserve">Answer: 12 </w:t>
+      </w:r>
+    </w:p>
+    <w:p>
+      <w:pPr>
+        <w:pStyle w:val="Heading1"/>
         <w:rPr>
           <w:highlight w:val="yellow"/>
         </w:rPr>
-        <w:t>Use-Case Realizations</w:t>
-      </w:r>
-      <w:bookmarkEnd w:id="15"/>
+      </w:pPr>
+      <w:bookmarkStart w:id="20" w:name="_Toc6187941"/>
+      <w:r>
+        <w:rPr>
+          <w:highlight w:val="yellow"/>
+        </w:rPr>
+        <w:lastRenderedPageBreak/>
+        <w:t>Size and Performance</w:t>
+      </w:r>
+      <w:bookmarkEnd w:id="20"/>
+      <w:r>
+        <w:rPr>
+          <w:highlight w:val="yellow"/>
+        </w:rPr>
+        <w:t xml:space="preserve"> </w:t>
+      </w:r>
     </w:p>
     <w:p>
       <w:pPr>
@@ -1536,19 +2187,18 @@
         <w:rPr>
           <w:highlight w:val="yellow"/>
         </w:rPr>
-        <w:t>[This section illustrates how the software actually works by giving a few selected use-case (or scenario) realizations, and explains how the various design model elements contribute to their functionality. If a Use-Case Realization Document is available, refer to it in this section.]</w:t>
-      </w:r>
-    </w:p>
-    <w:p/>
+        <w:t>[A description of the major dimensioning characteristics of the software that impact the architecture, as well as the target performance constraints.]</w:t>
+      </w:r>
+    </w:p>
     <w:p>
       <w:pPr>
         <w:pStyle w:val="Heading1"/>
       </w:pPr>
-      <w:bookmarkStart w:id="16" w:name="_Toc6187937"/>
-      <w:r>
-        <w:t>Logical View</w:t>
-      </w:r>
-      <w:bookmarkEnd w:id="16"/>
+      <w:bookmarkStart w:id="21" w:name="_Toc6187942"/>
+      <w:r>
+        <w:t>Quality</w:t>
+      </w:r>
+      <w:bookmarkEnd w:id="21"/>
       <w:r>
         <w:t xml:space="preserve"> </w:t>
       </w:r>
@@ -1558,136 +2208,75 @@
         <w:pStyle w:val="InfoBlue"/>
       </w:pPr>
       <w:r>
-        <w:t>[This section describes the architecturally significant parts of the design model, such as its decomposition into subsystems and packages. And for each significant package, its decomposition into classes and class utilities. You should introduce architecturally significant classes and describe their responsibilities, as well as a few very important relationships, operations, and attributes.]</w:t>
-      </w:r>
-    </w:p>
-    <w:p>
-      <w:pPr>
-        <w:pStyle w:val="Heading2"/>
-      </w:pPr>
-      <w:bookmarkStart w:id="17" w:name="_Toc6187938"/>
-      <w:r>
-        <w:t>Overview</w:t>
-      </w:r>
-      <w:bookmarkEnd w:id="17"/>
-    </w:p>
-    <w:p>
-      <w:pPr>
-        <w:pStyle w:val="InfoBlue"/>
-      </w:pPr>
-      <w:r>
-        <w:t>[This subsection describes the overall decomposition of the design model in terms of its package hierarchy and layers.]</w:t>
-      </w:r>
-    </w:p>
-    <w:p>
-      <w:pPr>
-        <w:pStyle w:val="Heading2"/>
-      </w:pPr>
-      <w:bookmarkStart w:id="18" w:name="_Toc6187939"/>
-      <w:r>
-        <w:t>Architecturally Significant Design</w:t>
-      </w:r>
-      <w:r>
-        <w:t xml:space="preserve"> Modules or</w:t>
-      </w:r>
-      <w:r>
-        <w:t xml:space="preserve"> Packages</w:t>
-      </w:r>
-      <w:bookmarkEnd w:id="18"/>
-    </w:p>
-    <w:p>
-      <w:pPr>
-        <w:pStyle w:val="InfoBlue"/>
-      </w:pPr>
-      <w:r>
-        <w:t xml:space="preserve">[For each significant package, include a subsection with its name, its brief description, and a diagram with all significant classes and packages contained within the package. </w:t>
-      </w:r>
-    </w:p>
-    <w:p>
-      <w:pPr>
-        <w:pStyle w:val="InfoBlue"/>
-      </w:pPr>
-      <w:r>
-        <w:t>For each significant class in the package, include its name, brief description, and, optionally, a description of some of its major responsibilities, operations, and attributes.]</w:t>
-      </w:r>
-    </w:p>
-    <w:p>
-      <w:pPr>
-        <w:pStyle w:val="Heading1"/>
-      </w:pPr>
-      <w:bookmarkStart w:id="19" w:name="_Toc6187940"/>
-      <w:r>
-        <w:t>Interface Description</w:t>
-      </w:r>
-      <w:bookmarkEnd w:id="19"/>
-    </w:p>
-    <w:p>
-      <w:pPr>
-        <w:pStyle w:val="InfoBlue"/>
-      </w:pPr>
-      <w:r>
-        <w:t xml:space="preserve">[A description of the major entity interfaces, including screen formats, valid inputs, and resulting </w:t>
-      </w:r>
-      <w:r>
-        <w:t xml:space="preserve">outputs. </w:t>
-      </w:r>
-      <w:r>
-        <w:t>If a User-Interface Prototype Document is available, refer to it in this section]</w:t>
-      </w:r>
-    </w:p>
-    <w:p>
-      <w:pPr>
-        <w:pStyle w:val="Heading1"/>
-        <w:rPr>
-          <w:highlight w:val="yellow"/>
-        </w:rPr>
-      </w:pPr>
-      <w:bookmarkStart w:id="20" w:name="_Toc6187941"/>
-      <w:r>
-        <w:rPr>
-          <w:highlight w:val="yellow"/>
-        </w:rPr>
-        <w:t>Size and Performance</w:t>
-      </w:r>
-      <w:bookmarkEnd w:id="20"/>
-      <w:r>
-        <w:rPr>
-          <w:highlight w:val="yellow"/>
-        </w:rPr>
-        <w:t xml:space="preserve"> </w:t>
-      </w:r>
-    </w:p>
-    <w:p>
-      <w:pPr>
-        <w:pStyle w:val="InfoBlue"/>
-      </w:pPr>
-      <w:r>
-        <w:rPr>
-          <w:highlight w:val="yellow"/>
-        </w:rPr>
-        <w:t>[A description of the major dimensioning characteristics of the software that impact the architecture, as well as the target performance constraints.]</w:t>
-      </w:r>
-    </w:p>
-    <w:p>
-      <w:pPr>
-        <w:pStyle w:val="Heading1"/>
-      </w:pPr>
-      <w:bookmarkStart w:id="21" w:name="_Toc6187942"/>
-      <w:r>
-        <w:t>Quality</w:t>
-      </w:r>
-      <w:bookmarkEnd w:id="21"/>
-      <w:r>
-        <w:t xml:space="preserve"> </w:t>
-      </w:r>
-    </w:p>
-    <w:p>
-      <w:pPr>
-        <w:pStyle w:val="InfoBlue"/>
-      </w:pPr>
-      <w:r>
         <w:t>[A description of how the software architecture contributes to all capabilities (other than functionality) of the system: extensibility, reliability, portability, and so on. If these characteristics have special significance, such as safety, security or privacy implications, they must be clearly delineated.]</w:t>
       </w:r>
+    </w:p>
+    <w:p>
+      <w:pPr>
+        <w:pStyle w:val="BodyText"/>
+      </w:pPr>
+      <w:r>
+        <w:t xml:space="preserve">The calculator is designed to ensure that the classes </w:t>
+      </w:r>
+      <w:r>
+        <w:t xml:space="preserve">address various quality attributes. </w:t>
+      </w:r>
+    </w:p>
+    <w:p>
+      <w:pPr>
+        <w:pStyle w:val="BodyText"/>
+      </w:pPr>
+      <w:r>
+        <w:t xml:space="preserve">In regards to extensibility each class is built </w:t>
+      </w:r>
+      <w:r>
+        <w:t>to have its own purpose</w:t>
+      </w:r>
+      <w:r>
+        <w:t>.</w:t>
+      </w:r>
+      <w:r>
+        <w:t xml:space="preserve"> For instance, the</w:t>
+      </w:r>
+      <w:r>
+        <w:t xml:space="preserve"> calculator can add new operators if </w:t>
+      </w:r>
+      <w:r>
+        <w:t>the project were to be expanded. The parser could be changed to address a change in operator precedence. And the tokenizer could change to address other forms of multiplication (</w:t>
+      </w:r>
+      <w:proofErr w:type="spellStart"/>
+      <w:r>
+        <w:t>e.g</w:t>
+      </w:r>
+      <w:proofErr w:type="spellEnd"/>
+      <w:r>
+        <w:t xml:space="preserve"> 5(2+3) = 5*(2+3)). </w:t>
+      </w:r>
+      <w:r>
+        <w:t xml:space="preserve">The calculator is reliable as the project accounts for bad user input and has multiple different types of errors which will </w:t>
+      </w:r>
+      <w:r>
+        <w:t>inform the user</w:t>
+      </w:r>
+      <w:r>
+        <w:t xml:space="preserve"> what went wrong</w:t>
+      </w:r>
+      <w:r>
+        <w:t xml:space="preserve">. The project also accounts for portability as the command line is </w:t>
+      </w:r>
+      <w:r>
+        <w:t xml:space="preserve">hardware agnostic. </w:t>
+      </w:r>
+    </w:p>
+    <w:p>
+      <w:pPr>
+        <w:pStyle w:val="BodyText"/>
+      </w:pPr>
+    </w:p>
+    <w:p>
+      <w:pPr>
+        <w:pStyle w:val="BodyText"/>
+      </w:pPr>
     </w:p>
     <w:sectPr>
       <w:headerReference w:type="default" r:id="rId9"/>
@@ -2116,11 +2705,9 @@
           <w:tcW w:w="6379" w:type="dxa"/>
         </w:tcPr>
         <w:p>
-          <w:fldSimple w:instr=" SUBJECT  \* MERGEFORMAT ">
-            <w:r>
-              <w:t>&lt;Project Name&gt;</w:t>
-            </w:r>
-          </w:fldSimple>
+          <w:r>
+            <w:t>Calculator</w:t>
+          </w:r>
         </w:p>
       </w:tc>
       <w:tc>
@@ -2160,22 +2747,39 @@
         </w:tcPr>
         <w:p>
           <w:r>
-            <w:t xml:space="preserve">  Date:  &lt;dd/mmm/yy&gt;</w:t>
+            <w:t xml:space="preserve">  Date:  &lt;</w:t>
+          </w:r>
+          <w:r>
+            <w:t>30</w:t>
+          </w:r>
+          <w:r>
+            <w:t>/</w:t>
+          </w:r>
+          <w:r>
+            <w:t>10</w:t>
+          </w:r>
+          <w:r>
+            <w:t>/</w:t>
+          </w:r>
+          <w:r>
+            <w:t>23</w:t>
+          </w:r>
+          <w:r>
+            <w:t>&gt;</w:t>
           </w:r>
         </w:p>
       </w:tc>
     </w:tr>
     <w:tr>
+      <w:trPr>
+        <w:trHeight w:val="327"/>
+      </w:trPr>
       <w:tc>
         <w:tcPr>
           <w:tcW w:w="9558" w:type="dxa"/>
           <w:gridSpan w:val="2"/>
         </w:tcPr>
-        <w:p>
-          <w:r>
-            <w:t>&lt;document identifier&gt;</w:t>
-          </w:r>
-        </w:p>
+        <w:p/>
       </w:tc>
     </w:tr>
   </w:tbl>
@@ -2601,6 +3205,118 @@
     </w:lvl>
   </w:abstractNum>
   <w:abstractNum w:abstractNumId="13" w15:restartNumberingAfterBreak="0">
+    <w:nsid w:val="48EB15A4"/>
+    <w:multiLevelType w:val="hybridMultilevel"/>
+    <w:tmpl w:val="0670555C"/>
+    <w:lvl w:ilvl="0" w:tplc="A4FE48C4">
+      <w:numFmt w:val="bullet"/>
+      <w:lvlText w:val="-"/>
+      <w:lvlJc w:val="left"/>
+      <w:pPr>
+        <w:ind w:left="1080" w:hanging="360"/>
+      </w:pPr>
+      <w:rPr>
+        <w:rFonts w:ascii="Times New Roman" w:eastAsia="Times New Roman" w:hAnsi="Times New Roman" w:cs="Times New Roman" w:hint="default"/>
+      </w:rPr>
+    </w:lvl>
+    <w:lvl w:ilvl="1" w:tplc="04090003">
+      <w:start w:val="1"/>
+      <w:numFmt w:val="bullet"/>
+      <w:lvlText w:val="o"/>
+      <w:lvlJc w:val="left"/>
+      <w:pPr>
+        <w:ind w:left="1800" w:hanging="360"/>
+      </w:pPr>
+      <w:rPr>
+        <w:rFonts w:ascii="Courier New" w:hAnsi="Courier New" w:cs="Courier New" w:hint="default"/>
+      </w:rPr>
+    </w:lvl>
+    <w:lvl w:ilvl="2" w:tplc="04090005" w:tentative="1">
+      <w:start w:val="1"/>
+      <w:numFmt w:val="bullet"/>
+      <w:lvlText w:val=""/>
+      <w:lvlJc w:val="left"/>
+      <w:pPr>
+        <w:ind w:left="2520" w:hanging="360"/>
+      </w:pPr>
+      <w:rPr>
+        <w:rFonts w:ascii="Wingdings" w:hAnsi="Wingdings" w:hint="default"/>
+      </w:rPr>
+    </w:lvl>
+    <w:lvl w:ilvl="3" w:tplc="04090001" w:tentative="1">
+      <w:start w:val="1"/>
+      <w:numFmt w:val="bullet"/>
+      <w:lvlText w:val=""/>
+      <w:lvlJc w:val="left"/>
+      <w:pPr>
+        <w:ind w:left="3240" w:hanging="360"/>
+      </w:pPr>
+      <w:rPr>
+        <w:rFonts w:ascii="Symbol" w:hAnsi="Symbol" w:hint="default"/>
+      </w:rPr>
+    </w:lvl>
+    <w:lvl w:ilvl="4" w:tplc="04090003" w:tentative="1">
+      <w:start w:val="1"/>
+      <w:numFmt w:val="bullet"/>
+      <w:lvlText w:val="o"/>
+      <w:lvlJc w:val="left"/>
+      <w:pPr>
+        <w:ind w:left="3960" w:hanging="360"/>
+      </w:pPr>
+      <w:rPr>
+        <w:rFonts w:ascii="Courier New" w:hAnsi="Courier New" w:cs="Courier New" w:hint="default"/>
+      </w:rPr>
+    </w:lvl>
+    <w:lvl w:ilvl="5" w:tplc="04090005" w:tentative="1">
+      <w:start w:val="1"/>
+      <w:numFmt w:val="bullet"/>
+      <w:lvlText w:val=""/>
+      <w:lvlJc w:val="left"/>
+      <w:pPr>
+        <w:ind w:left="4680" w:hanging="360"/>
+      </w:pPr>
+      <w:rPr>
+        <w:rFonts w:ascii="Wingdings" w:hAnsi="Wingdings" w:hint="default"/>
+      </w:rPr>
+    </w:lvl>
+    <w:lvl w:ilvl="6" w:tplc="04090001" w:tentative="1">
+      <w:start w:val="1"/>
+      <w:numFmt w:val="bullet"/>
+      <w:lvlText w:val=""/>
+      <w:lvlJc w:val="left"/>
+      <w:pPr>
+        <w:ind w:left="5400" w:hanging="360"/>
+      </w:pPr>
+      <w:rPr>
+        <w:rFonts w:ascii="Symbol" w:hAnsi="Symbol" w:hint="default"/>
+      </w:rPr>
+    </w:lvl>
+    <w:lvl w:ilvl="7" w:tplc="04090003" w:tentative="1">
+      <w:start w:val="1"/>
+      <w:numFmt w:val="bullet"/>
+      <w:lvlText w:val="o"/>
+      <w:lvlJc w:val="left"/>
+      <w:pPr>
+        <w:ind w:left="6120" w:hanging="360"/>
+      </w:pPr>
+      <w:rPr>
+        <w:rFonts w:ascii="Courier New" w:hAnsi="Courier New" w:cs="Courier New" w:hint="default"/>
+      </w:rPr>
+    </w:lvl>
+    <w:lvl w:ilvl="8" w:tplc="04090005" w:tentative="1">
+      <w:start w:val="1"/>
+      <w:numFmt w:val="bullet"/>
+      <w:lvlText w:val=""/>
+      <w:lvlJc w:val="left"/>
+      <w:pPr>
+        <w:ind w:left="6840" w:hanging="360"/>
+      </w:pPr>
+      <w:rPr>
+        <w:rFonts w:ascii="Wingdings" w:hAnsi="Wingdings" w:hint="default"/>
+      </w:rPr>
+    </w:lvl>
+  </w:abstractNum>
+  <w:abstractNum w:abstractNumId="14" w15:restartNumberingAfterBreak="0">
     <w:nsid w:val="49E170D0"/>
     <w:multiLevelType w:val="singleLevel"/>
     <w:tmpl w:val="04090001"/>
@@ -2620,7 +3336,7 @@
       </w:rPr>
     </w:lvl>
   </w:abstractNum>
-  <w:abstractNum w:abstractNumId="14" w15:restartNumberingAfterBreak="0">
+  <w:abstractNum w:abstractNumId="15" w15:restartNumberingAfterBreak="0">
     <w:nsid w:val="4F64732B"/>
     <w:multiLevelType w:val="singleLevel"/>
     <w:tmpl w:val="04090001"/>
@@ -2640,7 +3356,7 @@
       </w:rPr>
     </w:lvl>
   </w:abstractNum>
-  <w:abstractNum w:abstractNumId="15" w15:restartNumberingAfterBreak="0">
+  <w:abstractNum w:abstractNumId="16" w15:restartNumberingAfterBreak="0">
     <w:nsid w:val="52DF734E"/>
     <w:multiLevelType w:val="singleLevel"/>
     <w:tmpl w:val="04090001"/>
@@ -2660,7 +3376,7 @@
       </w:rPr>
     </w:lvl>
   </w:abstractNum>
-  <w:abstractNum w:abstractNumId="16" w15:restartNumberingAfterBreak="0">
+  <w:abstractNum w:abstractNumId="17" w15:restartNumberingAfterBreak="0">
     <w:nsid w:val="6D2F7D46"/>
     <w:multiLevelType w:val="singleLevel"/>
     <w:tmpl w:val="04090001"/>
@@ -2680,7 +3396,7 @@
       </w:rPr>
     </w:lvl>
   </w:abstractNum>
-  <w:abstractNum w:abstractNumId="17" w15:restartNumberingAfterBreak="0">
+  <w:abstractNum w:abstractNumId="18" w15:restartNumberingAfterBreak="0">
     <w:nsid w:val="71F21F2A"/>
     <w:multiLevelType w:val="singleLevel"/>
     <w:tmpl w:val="04090001"/>
@@ -2700,7 +3416,7 @@
       </w:rPr>
     </w:lvl>
   </w:abstractNum>
-  <w:abstractNum w:abstractNumId="18" w15:restartNumberingAfterBreak="0">
+  <w:abstractNum w:abstractNumId="19" w15:restartNumberingAfterBreak="0">
     <w:nsid w:val="743601FB"/>
     <w:multiLevelType w:val="singleLevel"/>
     <w:tmpl w:val="04090001"/>
@@ -2720,7 +3436,7 @@
       </w:rPr>
     </w:lvl>
   </w:abstractNum>
-  <w:abstractNum w:abstractNumId="19" w15:restartNumberingAfterBreak="0">
+  <w:abstractNum w:abstractNumId="20" w15:restartNumberingAfterBreak="0">
     <w:nsid w:val="756150CA"/>
     <w:multiLevelType w:val="singleLevel"/>
     <w:tmpl w:val="04090001"/>
@@ -2740,7 +3456,119 @@
       </w:rPr>
     </w:lvl>
   </w:abstractNum>
-  <w:abstractNum w:abstractNumId="20" w15:restartNumberingAfterBreak="0">
+  <w:abstractNum w:abstractNumId="21" w15:restartNumberingAfterBreak="0">
+    <w:nsid w:val="77931B89"/>
+    <w:multiLevelType w:val="hybridMultilevel"/>
+    <w:tmpl w:val="93B647E8"/>
+    <w:lvl w:ilvl="0" w:tplc="7E74A0A0">
+      <w:numFmt w:val="bullet"/>
+      <w:lvlText w:val="-"/>
+      <w:lvlJc w:val="left"/>
+      <w:pPr>
+        <w:ind w:left="1080" w:hanging="360"/>
+      </w:pPr>
+      <w:rPr>
+        <w:rFonts w:ascii="Times New Roman" w:eastAsia="Times New Roman" w:hAnsi="Times New Roman" w:cs="Times New Roman" w:hint="default"/>
+      </w:rPr>
+    </w:lvl>
+    <w:lvl w:ilvl="1" w:tplc="04090003" w:tentative="1">
+      <w:start w:val="1"/>
+      <w:numFmt w:val="bullet"/>
+      <w:lvlText w:val="o"/>
+      <w:lvlJc w:val="left"/>
+      <w:pPr>
+        <w:ind w:left="1800" w:hanging="360"/>
+      </w:pPr>
+      <w:rPr>
+        <w:rFonts w:ascii="Courier New" w:hAnsi="Courier New" w:cs="Courier New" w:hint="default"/>
+      </w:rPr>
+    </w:lvl>
+    <w:lvl w:ilvl="2" w:tplc="04090005" w:tentative="1">
+      <w:start w:val="1"/>
+      <w:numFmt w:val="bullet"/>
+      <w:lvlText w:val=""/>
+      <w:lvlJc w:val="left"/>
+      <w:pPr>
+        <w:ind w:left="2520" w:hanging="360"/>
+      </w:pPr>
+      <w:rPr>
+        <w:rFonts w:ascii="Wingdings" w:hAnsi="Wingdings" w:hint="default"/>
+      </w:rPr>
+    </w:lvl>
+    <w:lvl w:ilvl="3" w:tplc="04090001" w:tentative="1">
+      <w:start w:val="1"/>
+      <w:numFmt w:val="bullet"/>
+      <w:lvlText w:val=""/>
+      <w:lvlJc w:val="left"/>
+      <w:pPr>
+        <w:ind w:left="3240" w:hanging="360"/>
+      </w:pPr>
+      <w:rPr>
+        <w:rFonts w:ascii="Symbol" w:hAnsi="Symbol" w:hint="default"/>
+      </w:rPr>
+    </w:lvl>
+    <w:lvl w:ilvl="4" w:tplc="04090003" w:tentative="1">
+      <w:start w:val="1"/>
+      <w:numFmt w:val="bullet"/>
+      <w:lvlText w:val="o"/>
+      <w:lvlJc w:val="left"/>
+      <w:pPr>
+        <w:ind w:left="3960" w:hanging="360"/>
+      </w:pPr>
+      <w:rPr>
+        <w:rFonts w:ascii="Courier New" w:hAnsi="Courier New" w:cs="Courier New" w:hint="default"/>
+      </w:rPr>
+    </w:lvl>
+    <w:lvl w:ilvl="5" w:tplc="04090005" w:tentative="1">
+      <w:start w:val="1"/>
+      <w:numFmt w:val="bullet"/>
+      <w:lvlText w:val=""/>
+      <w:lvlJc w:val="left"/>
+      <w:pPr>
+        <w:ind w:left="4680" w:hanging="360"/>
+      </w:pPr>
+      <w:rPr>
+        <w:rFonts w:ascii="Wingdings" w:hAnsi="Wingdings" w:hint="default"/>
+      </w:rPr>
+    </w:lvl>
+    <w:lvl w:ilvl="6" w:tplc="04090001" w:tentative="1">
+      <w:start w:val="1"/>
+      <w:numFmt w:val="bullet"/>
+      <w:lvlText w:val=""/>
+      <w:lvlJc w:val="left"/>
+      <w:pPr>
+        <w:ind w:left="5400" w:hanging="360"/>
+      </w:pPr>
+      <w:rPr>
+        <w:rFonts w:ascii="Symbol" w:hAnsi="Symbol" w:hint="default"/>
+      </w:rPr>
+    </w:lvl>
+    <w:lvl w:ilvl="7" w:tplc="04090003" w:tentative="1">
+      <w:start w:val="1"/>
+      <w:numFmt w:val="bullet"/>
+      <w:lvlText w:val="o"/>
+      <w:lvlJc w:val="left"/>
+      <w:pPr>
+        <w:ind w:left="6120" w:hanging="360"/>
+      </w:pPr>
+      <w:rPr>
+        <w:rFonts w:ascii="Courier New" w:hAnsi="Courier New" w:cs="Courier New" w:hint="default"/>
+      </w:rPr>
+    </w:lvl>
+    <w:lvl w:ilvl="8" w:tplc="04090005" w:tentative="1">
+      <w:start w:val="1"/>
+      <w:numFmt w:val="bullet"/>
+      <w:lvlText w:val=""/>
+      <w:lvlJc w:val="left"/>
+      <w:pPr>
+        <w:ind w:left="6840" w:hanging="360"/>
+      </w:pPr>
+      <w:rPr>
+        <w:rFonts w:ascii="Wingdings" w:hAnsi="Wingdings" w:hint="default"/>
+      </w:rPr>
+    </w:lvl>
+  </w:abstractNum>
+  <w:abstractNum w:abstractNumId="22" w15:restartNumberingAfterBreak="0">
     <w:nsid w:val="7BE434D7"/>
     <w:multiLevelType w:val="singleLevel"/>
     <w:tmpl w:val="04090001"/>
@@ -2767,13 +3595,13 @@
     <w:abstractNumId w:val="10"/>
   </w:num>
   <w:num w:numId="3" w16cid:durableId="2127961893">
-    <w:abstractNumId w:val="20"/>
+    <w:abstractNumId w:val="22"/>
   </w:num>
   <w:num w:numId="4" w16cid:durableId="1976328774">
-    <w:abstractNumId w:val="15"/>
+    <w:abstractNumId w:val="16"/>
   </w:num>
   <w:num w:numId="5" w16cid:durableId="1575972744">
-    <w:abstractNumId w:val="14"/>
+    <w:abstractNumId w:val="15"/>
   </w:num>
   <w:num w:numId="6" w16cid:durableId="152109888">
     <w:abstractNumId w:val="1"/>
@@ -2796,7 +3624,7 @@
     <w:abstractNumId w:val="2"/>
   </w:num>
   <w:num w:numId="8" w16cid:durableId="1457212300">
-    <w:abstractNumId w:val="19"/>
+    <w:abstractNumId w:val="20"/>
   </w:num>
   <w:num w:numId="9" w16cid:durableId="2020042611">
     <w:abstractNumId w:val="3"/>
@@ -2808,7 +3636,7 @@
     <w:abstractNumId w:val="9"/>
   </w:num>
   <w:num w:numId="12" w16cid:durableId="1373772660">
-    <w:abstractNumId w:val="18"/>
+    <w:abstractNumId w:val="19"/>
   </w:num>
   <w:num w:numId="13" w16cid:durableId="1937903031">
     <w:abstractNumId w:val="8"/>
@@ -2817,10 +3645,10 @@
     <w:abstractNumId w:val="4"/>
   </w:num>
   <w:num w:numId="15" w16cid:durableId="349988167">
-    <w:abstractNumId w:val="17"/>
+    <w:abstractNumId w:val="18"/>
   </w:num>
   <w:num w:numId="16" w16cid:durableId="664280071">
-    <w:abstractNumId w:val="13"/>
+    <w:abstractNumId w:val="14"/>
   </w:num>
   <w:num w:numId="17" w16cid:durableId="1752314264">
     <w:abstractNumId w:val="5"/>
@@ -2850,10 +3678,16 @@
     <w:abstractNumId w:val="6"/>
   </w:num>
   <w:num w:numId="21" w16cid:durableId="938172042">
-    <w:abstractNumId w:val="16"/>
+    <w:abstractNumId w:val="17"/>
   </w:num>
   <w:num w:numId="22" w16cid:durableId="1623726576">
     <w:abstractNumId w:val="7"/>
+  </w:num>
+  <w:num w:numId="23" w16cid:durableId="1249340411">
+    <w:abstractNumId w:val="21"/>
+  </w:num>
+  <w:num w:numId="24" w16cid:durableId="1818568724">
+    <w:abstractNumId w:val="13"/>
   </w:num>
 </w:numbering>
 </file>
@@ -3416,7 +4250,6 @@
   <w:style w:type="character" w:default="1" w:styleId="DefaultParagraphFont">
     <w:name w:val="Default Paragraph Font"/>
     <w:uiPriority w:val="1"/>
-    <w:semiHidden/>
     <w:unhideWhenUsed/>
   </w:style>
   <w:style w:type="table" w:default="1" w:styleId="TableNormal">

</xml_diff>

<commit_message>
add pdf of software architecture and test cases excel sheet
</commit_message>
<xml_diff>
--- a/Software Architecture.docx
+++ b/Software Architecture.docx
@@ -34,11 +34,21 @@
         <w:pStyle w:val="Title"/>
         <w:jc w:val="right"/>
       </w:pPr>
-      <w:fldSimple w:instr=" TITLE  \* MERGEFORMAT ">
-        <w:r>
-          <w:t>Software Architecture Document</w:t>
-        </w:r>
-      </w:fldSimple>
+      <w:r>
+        <w:fldChar w:fldCharType="begin"/>
+      </w:r>
+      <w:r>
+        <w:instrText xml:space="preserve"> TITLE  \* MERGEFORMAT </w:instrText>
+      </w:r>
+      <w:r>
+        <w:fldChar w:fldCharType="separate"/>
+      </w:r>
+      <w:r>
+        <w:t>Software Architecture Document</w:t>
+      </w:r>
+      <w:r>
+        <w:fldChar w:fldCharType="end"/>
+      </w:r>
     </w:p>
     <w:p>
       <w:pPr>
@@ -70,61 +80,6 @@
       <w:pPr>
         <w:pStyle w:val="InfoBlue"/>
       </w:pPr>
-    </w:p>
-    <w:p>
-      <w:pPr>
-        <w:pStyle w:val="InfoBlue"/>
-      </w:pPr>
-      <w:r>
-        <w:t xml:space="preserve">[Note: The following template is provided for use with the Unified Process for </w:t>
-      </w:r>
-      <w:proofErr w:type="spellStart"/>
-      <w:r>
-        <w:t>EDUcation</w:t>
-      </w:r>
-      <w:proofErr w:type="spellEnd"/>
-      <w:r>
-        <w:t>. Text enclosed in square brackets and displayed in blue italics (style=</w:t>
-      </w:r>
-      <w:proofErr w:type="spellStart"/>
-      <w:r>
-        <w:t>InfoBlue</w:t>
-      </w:r>
-      <w:proofErr w:type="spellEnd"/>
-      <w:r>
-        <w:t>) is included to provide guidance to the author and should be deleted before publishing the document. A paragraph entered following this style will automatically be set to normal (style=Body Text).]</w:t>
-      </w:r>
-    </w:p>
-    <w:p>
-      <w:pPr>
-        <w:pStyle w:val="InfoBlue"/>
-        <w:rPr>
-          <w:highlight w:val="yellow"/>
-        </w:rPr>
-      </w:pPr>
-      <w:r>
-        <w:t xml:space="preserve">[To customize automatic fields in Microsoft Word (which display a gray background when selected), select File&gt;Properties and replace the Title, Subject and Company fields with the appropriate information for this document. After closing the dialog, automatic fields may be updated throughout the document by selecting Edit&gt;Select All (or Ctrl-A) and pressing F9, or simply click on the field and press F9.  This must be done separately for Headers and Footers.  Alt-F9 will toggle between displaying the field names and the field contents.  See Word help for more information on working with fields.] </w:t>
-      </w:r>
-      <w:r>
-        <w:t xml:space="preserve"> </w:t>
-      </w:r>
-      <w:r>
-        <w:rPr>
-          <w:highlight w:val="yellow"/>
-        </w:rPr>
-        <w:t>Marked (shaded) areas: items</w:t>
-      </w:r>
-    </w:p>
-    <w:p>
-      <w:pPr>
-        <w:pStyle w:val="InfoBlue"/>
-      </w:pPr>
-      <w:r>
-        <w:rPr>
-          <w:highlight w:val="yellow"/>
-        </w:rPr>
-        <w:t>that are OK to leave out.</w:t>
-      </w:r>
     </w:p>
     <w:p>
       <w:pPr>
@@ -282,7 +237,13 @@
               <w:t>/</w:t>
             </w:r>
             <w:r>
-              <w:t>2003</w:t>
+              <w:t>20</w:t>
+            </w:r>
+            <w:r>
+              <w:t>2</w:t>
+            </w:r>
+            <w:r>
+              <w:t>3</w:t>
             </w:r>
             <w:r>
               <w:t>&gt;</w:t>
@@ -350,6 +311,12 @@
             <w:pPr>
               <w:pStyle w:val="Tabletext"/>
             </w:pPr>
+            <w:r>
+              <w:t>&lt;</w:t>
+            </w:r>
+            <w:r>
+              <w:t>08/11/2023&gt;</w:t>
+            </w:r>
           </w:p>
         </w:tc>
         <w:tc>
@@ -360,6 +327,9 @@
             <w:pPr>
               <w:pStyle w:val="Tabletext"/>
             </w:pPr>
+            <w:r>
+              <w:t>&lt;1.1&gt;</w:t>
+            </w:r>
           </w:p>
         </w:tc>
         <w:tc>
@@ -370,6 +340,9 @@
             <w:pPr>
               <w:pStyle w:val="Tabletext"/>
             </w:pPr>
+            <w:r>
+              <w:t>Finishing the document</w:t>
+            </w:r>
           </w:p>
         </w:tc>
         <w:tc>
@@ -380,6 +353,9 @@
             <w:pPr>
               <w:pStyle w:val="Tabletext"/>
             </w:pPr>
+            <w:r>
+              <w:t>Xavier Ruyle</w:t>
+            </w:r>
           </w:p>
         </w:tc>
       </w:tr>
@@ -896,9 +872,11 @@
       </w:r>
       <w:r>
         <w:rPr>
+          <w:b/>
+          <w:bCs/>
           <w:noProof/>
         </w:rPr>
-        <w:t>4</w:t>
+        <w:t>Error! Bookmark not defined.</w:t>
       </w:r>
       <w:r>
         <w:fldChar w:fldCharType="end"/>
@@ -942,9 +920,11 @@
       </w:r>
       <w:r>
         <w:rPr>
+          <w:b/>
+          <w:bCs/>
           <w:noProof/>
         </w:rPr>
-        <w:t>5</w:t>
+        <w:t>Error! Bookmark not defined.</w:t>
       </w:r>
       <w:r>
         <w:fldChar w:fldCharType="end"/>
@@ -990,7 +970,7 @@
         <w:rPr>
           <w:noProof/>
         </w:rPr>
-        <w:t>5</w:t>
+        <w:t>4</w:t>
       </w:r>
       <w:r>
         <w:fldChar w:fldCharType="end"/>
@@ -1036,7 +1016,7 @@
         <w:rPr>
           <w:noProof/>
         </w:rPr>
-        <w:t>5</w:t>
+        <w:t>4</w:t>
       </w:r>
       <w:r>
         <w:fldChar w:fldCharType="end"/>
@@ -1082,7 +1062,7 @@
         <w:rPr>
           <w:noProof/>
         </w:rPr>
-        <w:t>5</w:t>
+        <w:t>4</w:t>
       </w:r>
       <w:r>
         <w:fldChar w:fldCharType="end"/>
@@ -1172,9 +1152,11 @@
       </w:r>
       <w:r>
         <w:rPr>
+          <w:b/>
+          <w:bCs/>
           <w:noProof/>
         </w:rPr>
-        <w:t>5</w:t>
+        <w:t>Error! Bookmark not defined.</w:t>
       </w:r>
       <w:r>
         <w:fldChar w:fldCharType="end"/>
@@ -1236,11 +1218,22 @@
       <w:r>
         <w:br w:type="page"/>
       </w:r>
-      <w:fldSimple w:instr=" TITLE  \* MERGEFORMAT ">
-        <w:r>
-          <w:t>Software Architecture Document</w:t>
-        </w:r>
-      </w:fldSimple>
+      <w:r>
+        <w:lastRenderedPageBreak/>
+        <w:fldChar w:fldCharType="begin"/>
+      </w:r>
+      <w:r>
+        <w:instrText xml:space="preserve"> TITLE  \* MERGEFORMAT </w:instrText>
+      </w:r>
+      <w:r>
+        <w:fldChar w:fldCharType="separate"/>
+      </w:r>
+      <w:r>
+        <w:t>Software Architecture Document</w:t>
+      </w:r>
+      <w:r>
+        <w:fldChar w:fldCharType="end"/>
+      </w:r>
       <w:r>
         <w:t xml:space="preserve"> </w:t>
       </w:r>
@@ -1259,41 +1252,6 @@
     </w:p>
     <w:p>
       <w:pPr>
-        <w:pStyle w:val="InfoBlue"/>
-      </w:pPr>
-      <w:r>
-        <w:t xml:space="preserve">[The introduction of the </w:t>
-      </w:r>
-      <w:r>
-        <w:rPr>
-          <w:rStyle w:val="Strong"/>
-        </w:rPr>
-        <w:t>Software Architecture Document</w:t>
-      </w:r>
-      <w:r>
-        <w:t xml:space="preserve"> provides an overview of the entire </w:t>
-      </w:r>
-      <w:r>
-        <w:rPr>
-          <w:rStyle w:val="Strong"/>
-        </w:rPr>
-        <w:t>Software Architecture Document</w:t>
-      </w:r>
-      <w:r>
-        <w:t xml:space="preserve">. It includes the purpose, scope, definitions, acronyms, abbreviations, references, and overview of the </w:t>
-      </w:r>
-      <w:r>
-        <w:rPr>
-          <w:rStyle w:val="Strong"/>
-        </w:rPr>
-        <w:t>Software Architecture Document</w:t>
-      </w:r>
-      <w:r>
-        <w:t>.]</w:t>
-      </w:r>
-    </w:p>
-    <w:p>
-      <w:pPr>
         <w:pStyle w:val="Heading2"/>
       </w:pPr>
       <w:bookmarkStart w:id="2" w:name="_Toc456598587"/>
@@ -1301,55 +1259,14 @@
       <w:r>
         <w:t>Purpose</w:t>
       </w:r>
+      <w:bookmarkStart w:id="4" w:name="_Toc456598588"/>
       <w:bookmarkEnd w:id="2"/>
       <w:bookmarkEnd w:id="3"/>
     </w:p>
     <w:p>
       <w:pPr>
-        <w:pStyle w:val="InfoBlue"/>
-      </w:pPr>
-      <w:bookmarkStart w:id="4" w:name="_Toc456598588"/>
-      <w:r>
-        <w:t>[This document provides a comprehensive architectural overview of the system, using a number of different architectural views to depict different aspects of the system. It is intended to capture and convey the significant architectural decisions which have been made on the system.]</w:t>
-      </w:r>
-    </w:p>
-    <w:p>
-      <w:pPr>
-        <w:ind w:left="720"/>
-      </w:pPr>
-    </w:p>
-    <w:p>
-      <w:pPr>
-        <w:pStyle w:val="InfoBlue"/>
-      </w:pPr>
-      <w:r>
-        <w:t xml:space="preserve">[This section defines the role or purpose of the </w:t>
-      </w:r>
-      <w:r>
-        <w:rPr>
-          <w:rStyle w:val="Strong"/>
-        </w:rPr>
-        <w:t>Software Architecture Document</w:t>
-      </w:r>
-      <w:r>
-        <w:t xml:space="preserve">, in the overall project documentation, and briefly describes the structure of the document. The specific </w:t>
-      </w:r>
-      <w:r>
-        <w:t>audiences for the document are</w:t>
-      </w:r>
-      <w:r>
-        <w:t xml:space="preserve"> identified, with an indication of how they are expected to use the document.]</w:t>
-      </w:r>
-    </w:p>
-    <w:p>
-      <w:pPr>
         <w:pStyle w:val="BodyText"/>
       </w:pPr>
-    </w:p>
-    <w:p>
-      <w:pPr>
-        <w:pStyle w:val="BodyText"/>
-      </w:pPr>
       <w:r>
         <w:t xml:space="preserve">The purpose of </w:t>
       </w:r>
@@ -1357,7 +1274,13 @@
         <w:t xml:space="preserve">this document is to convey the </w:t>
       </w:r>
       <w:r>
-        <w:t xml:space="preserve">design of the calculator project in regards to the actual implementation. It will specify the details </w:t>
+        <w:t>design of the calculator project in regards to the</w:t>
+      </w:r>
+      <w:r>
+        <w:t xml:space="preserve"> </w:t>
+      </w:r>
+      <w:r>
+        <w:t xml:space="preserve">implementation. It will specify the details </w:t>
       </w:r>
       <w:r>
         <w:t xml:space="preserve">and design </w:t>
@@ -1367,6 +1290,9 @@
       </w:r>
       <w:r>
         <w:t>each class and how they relate to meeting the requirements needed for the calculator</w:t>
+      </w:r>
+      <w:r>
+        <w:t>.</w:t>
       </w:r>
     </w:p>
     <w:p>
@@ -1382,17 +1308,9 @@
     </w:p>
     <w:p>
       <w:pPr>
-        <w:pStyle w:val="InfoBlue"/>
+        <w:pStyle w:val="BodyText"/>
       </w:pPr>
       <w:bookmarkStart w:id="6" w:name="_Toc456598589"/>
-      <w:r>
-        <w:t>[A brief description of what the Software Architecture Document applies to; what is affected or influenced by this document.]</w:t>
-      </w:r>
-    </w:p>
-    <w:p>
-      <w:pPr>
-        <w:pStyle w:val="BodyText"/>
-      </w:pPr>
       <w:r>
         <w:t xml:space="preserve">The Software Architecture Document </w:t>
       </w:r>
@@ -1413,23 +1331,6 @@
     </w:p>
     <w:p>
       <w:pPr>
-        <w:pStyle w:val="InfoBlue"/>
-      </w:pPr>
-      <w:r>
-        <w:t xml:space="preserve">[This subsection provides the definitions of all terms, acronyms, and abbreviations required to properly interpret the </w:t>
-      </w:r>
-      <w:r>
-        <w:rPr>
-          <w:rStyle w:val="Strong"/>
-        </w:rPr>
-        <w:t>Software Architecture Document</w:t>
-      </w:r>
-      <w:r>
-        <w:t>.  This information may be provided by reference to the project’s Glossary.]</w:t>
-      </w:r>
-    </w:p>
-    <w:p>
-      <w:pPr>
         <w:pStyle w:val="BodyText"/>
       </w:pPr>
       <w:r>
@@ -1474,23 +1375,6 @@
     </w:p>
     <w:p>
       <w:pPr>
-        <w:pStyle w:val="InfoBlue"/>
-      </w:pPr>
-      <w:r>
-        <w:t xml:space="preserve">[This subsection provides a complete list of all documents referenced elsewhere in the </w:t>
-      </w:r>
-      <w:r>
-        <w:rPr>
-          <w:rStyle w:val="Strong"/>
-        </w:rPr>
-        <w:t>Software Architecture Document</w:t>
-      </w:r>
-      <w:r>
-        <w:t>. Identify each document by title, report number (if applicable), date, and publishing organization. Specify the sources from which the references can be obtained. This information may be provided by reference to an appendix or to another document.]</w:t>
-      </w:r>
-    </w:p>
-    <w:p>
-      <w:pPr>
         <w:pStyle w:val="BodyText"/>
       </w:pPr>
       <w:r>
@@ -1511,36 +1395,9 @@
     </w:p>
     <w:p>
       <w:pPr>
-        <w:pStyle w:val="InfoBlue"/>
-      </w:pPr>
-      <w:r>
-        <w:t xml:space="preserve">[This subsection describes what the rest of the </w:t>
-      </w:r>
-      <w:r>
-        <w:rPr>
-          <w:rStyle w:val="Strong"/>
-        </w:rPr>
-        <w:t>Software Architecture Document</w:t>
-      </w:r>
-      <w:r>
-        <w:t xml:space="preserve"> contains and explains how the </w:t>
-      </w:r>
-      <w:r>
-        <w:rPr>
-          <w:rStyle w:val="Strong"/>
-        </w:rPr>
-        <w:t>Software Architecture Document</w:t>
-      </w:r>
-      <w:r>
-        <w:t xml:space="preserve"> is organized.]</w:t>
-      </w:r>
-    </w:p>
-    <w:p>
-      <w:pPr>
         <w:pStyle w:val="BodyText"/>
       </w:pPr>
       <w:r>
-        <w:lastRenderedPageBreak/>
         <w:t xml:space="preserve">The rest of the Software Architecture document will detail the architectural representation as well as its goals and constraints. It will then describe the use cases </w:t>
       </w:r>
       <w:r>
@@ -1562,14 +1419,6 @@
     </w:p>
     <w:p>
       <w:pPr>
-        <w:pStyle w:val="InfoBlue"/>
-      </w:pPr>
-      <w:r>
-        <w:t>[This section describes what software architecture is for the current system, and how it is represented. It enumerates the views that are necessary, and for each view, explains what types of model elements it contains.]</w:t>
-      </w:r>
-    </w:p>
-    <w:p>
-      <w:pPr>
         <w:pStyle w:val="Heading1"/>
       </w:pPr>
       <w:bookmarkStart w:id="13" w:name="_Toc6187934"/>
@@ -1581,192 +1430,90 @@
         <w:t xml:space="preserve"> </w:t>
       </w:r>
     </w:p>
-    <w:p>
-      <w:pPr>
-        <w:pStyle w:val="InfoBlue"/>
-      </w:pPr>
-      <w:r>
-        <w:t>[This section describes the software requirements and objectives that have some significant impact on the architecture; for example, safety, security, privacy, use of an off-the-shelf product, portability, distribution, and reuse. It also captures the special constraints that may apply: design and implementation strategy, development tools, team structure, schedule, legacy code, and so on.]</w:t>
-      </w:r>
-    </w:p>
+    <w:p/>
     <w:p>
       <w:pPr>
         <w:pStyle w:val="Heading1"/>
-        <w:rPr>
-          <w:highlight w:val="yellow"/>
-        </w:rPr>
-      </w:pPr>
-      <w:bookmarkStart w:id="14" w:name="_Toc6187935"/>
-      <w:r>
-        <w:rPr>
-          <w:highlight w:val="yellow"/>
-        </w:rPr>
-        <w:t>Use-Case View</w:t>
+      </w:pPr>
+      <w:bookmarkStart w:id="14" w:name="_Toc6187937"/>
+      <w:r>
+        <w:t>Logical View</w:t>
       </w:r>
       <w:bookmarkEnd w:id="14"/>
       <w:r>
-        <w:rPr>
-          <w:highlight w:val="yellow"/>
-        </w:rPr>
         <w:t xml:space="preserve"> </w:t>
       </w:r>
     </w:p>
     <w:p>
       <w:pPr>
-        <w:pStyle w:val="InfoBlue"/>
-      </w:pPr>
-      <w:r>
-        <w:rPr>
-          <w:highlight w:val="yellow"/>
-        </w:rPr>
-        <w:t>[This section lists use cases or scenarios from the use-case model if they represent some significant, central functionality of the final system, or if they have a large architectural coverage—they exercise many architectural elements or if they stress or illustrate a specific, delicate point of the architecture.]</w:t>
-      </w:r>
-    </w:p>
-    <w:p>
-      <w:pPr>
         <w:pStyle w:val="Heading2"/>
-        <w:rPr>
-          <w:highlight w:val="yellow"/>
-        </w:rPr>
-      </w:pPr>
-      <w:bookmarkStart w:id="15" w:name="_Toc6187936"/>
-      <w:r>
-        <w:rPr>
-          <w:highlight w:val="yellow"/>
-        </w:rPr>
-        <w:t>Use-Case Realizations</w:t>
+      </w:pPr>
+      <w:bookmarkStart w:id="15" w:name="_Toc6187938"/>
+      <w:r>
+        <w:t>Overview</w:t>
       </w:r>
       <w:bookmarkEnd w:id="15"/>
     </w:p>
     <w:p>
       <w:pPr>
-        <w:pStyle w:val="InfoBlue"/>
-      </w:pPr>
-      <w:r>
-        <w:rPr>
-          <w:highlight w:val="yellow"/>
-        </w:rPr>
-        <w:t>[This section illustrates how the software actually works by giving a few selected use-case (or scenario) realizations, and explains how the various design model elements contribute to their functionality. If a Use-Case Realization Document is available, refer to it in this section.]</w:t>
-      </w:r>
-    </w:p>
-    <w:p/>
-    <w:p>
-      <w:pPr>
-        <w:pStyle w:val="Heading1"/>
-      </w:pPr>
-      <w:bookmarkStart w:id="16" w:name="_Toc6187937"/>
-      <w:r>
-        <w:t>Logical View</w:t>
+        <w:pStyle w:val="BodyText"/>
+      </w:pPr>
+      <w:r>
+        <w:t xml:space="preserve">The calculator will utilize a tokenizer </w:t>
+      </w:r>
+      <w:r>
+        <w:t>to divide user inputted mathematical expressions into individual token strings</w:t>
+      </w:r>
+      <w:r>
+        <w:t xml:space="preserve"> which will then be sent to a queue</w:t>
+      </w:r>
+      <w:r>
+        <w:t xml:space="preserve">. It will then send the tokenizer result to a parser which will </w:t>
+      </w:r>
+      <w:r>
+        <w:t xml:space="preserve">use an algorithm to convert the tokenizer queue to </w:t>
+      </w:r>
+      <w:r>
+        <w:t xml:space="preserve">PN. The PN will be stored in a queue. </w:t>
+      </w:r>
+      <w:r>
+        <w:t>The PN will then be calculated using a basic algorithm using a stack</w:t>
+      </w:r>
+      <w:r>
+        <w:t xml:space="preserve"> using the calculator class</w:t>
+      </w:r>
+      <w:r>
+        <w:t xml:space="preserve">. Finally, a display manager class will </w:t>
+      </w:r>
+      <w:r>
+        <w:t xml:space="preserve">output the final result obtained from the calculator class. </w:t>
+      </w:r>
+    </w:p>
+    <w:p>
+      <w:pPr>
+        <w:pStyle w:val="Heading2"/>
+      </w:pPr>
+      <w:bookmarkStart w:id="16" w:name="_Toc6187939"/>
+      <w:r>
+        <w:t>Architecturally Significant Design</w:t>
+      </w:r>
+      <w:r>
+        <w:t xml:space="preserve"> Modules or</w:t>
+      </w:r>
+      <w:r>
+        <w:t xml:space="preserve"> Packages</w:t>
       </w:r>
       <w:bookmarkEnd w:id="16"/>
-      <w:r>
-        <w:t xml:space="preserve"> </w:t>
-      </w:r>
-    </w:p>
-    <w:p>
-      <w:pPr>
-        <w:pStyle w:val="InfoBlue"/>
-      </w:pPr>
-      <w:r>
-        <w:t>[This section describes the architecturally significant parts of the design model, such as its decomposition into subsystems and packages. And for each significant package, its decomposition into classes and class utilities. You should introduce architecturally significant classes and describe their responsibilities, as well as a few very important relationships, operations, and attributes.]</w:t>
-      </w:r>
-    </w:p>
-    <w:p>
-      <w:pPr>
-        <w:pStyle w:val="Heading2"/>
-      </w:pPr>
-      <w:bookmarkStart w:id="17" w:name="_Toc6187938"/>
-      <w:r>
-        <w:t>Overview</w:t>
-      </w:r>
-      <w:bookmarkEnd w:id="17"/>
-    </w:p>
-    <w:p>
-      <w:pPr>
-        <w:pStyle w:val="InfoBlue"/>
-      </w:pPr>
-      <w:r>
-        <w:t>[This subsection describes the overall decomposition of the design model in terms of its package hierarchy and layers.]</w:t>
-      </w:r>
     </w:p>
     <w:p>
       <w:pPr>
         <w:pStyle w:val="BodyText"/>
       </w:pPr>
       <w:r>
-        <w:t xml:space="preserve">The calculator will utilize a tokenizer </w:t>
-      </w:r>
-      <w:r>
-        <w:t>to divide user inputted mathematical expressions into individual token strings</w:t>
-      </w:r>
-      <w:r>
-        <w:t xml:space="preserve"> which will then be sent to a queue</w:t>
-      </w:r>
-      <w:r>
-        <w:t xml:space="preserve">. It will then send the tokenizer result to a parser which will </w:t>
-      </w:r>
-      <w:r>
-        <w:t xml:space="preserve">use an algorithm to convert the tokenizer queue to </w:t>
-      </w:r>
-      <w:r>
-        <w:t xml:space="preserve">PN. The PN will be stored in a queue. </w:t>
-      </w:r>
-      <w:r>
-        <w:t>The PN will then be calculated using a basic algorithm using a stack</w:t>
-      </w:r>
-      <w:r>
-        <w:t xml:space="preserve"> using the calculator class</w:t>
-      </w:r>
-      <w:r>
-        <w:t xml:space="preserve">. Finally, a display manager class will </w:t>
-      </w:r>
-      <w:r>
-        <w:t xml:space="preserve">output the final result obtained from the calculator class. </w:t>
-      </w:r>
-    </w:p>
-    <w:p>
-      <w:pPr>
-        <w:pStyle w:val="Heading2"/>
-      </w:pPr>
-      <w:bookmarkStart w:id="18" w:name="_Toc6187939"/>
-      <w:r>
-        <w:t>Architecturally Significant Design</w:t>
-      </w:r>
-      <w:r>
-        <w:t xml:space="preserve"> Modules or</w:t>
-      </w:r>
-      <w:r>
-        <w:t xml:space="preserve"> Packages</w:t>
-      </w:r>
-      <w:bookmarkEnd w:id="18"/>
-    </w:p>
-    <w:p>
-      <w:pPr>
-        <w:pStyle w:val="InfoBlue"/>
-      </w:pPr>
-      <w:r>
-        <w:t xml:space="preserve">[For each significant package, include a subsection with its name, its brief description, and a diagram with all significant classes and packages contained within the package. </w:t>
-      </w:r>
-    </w:p>
-    <w:p>
-      <w:pPr>
-        <w:pStyle w:val="InfoBlue"/>
-      </w:pPr>
-      <w:r>
-        <w:t>For each significant class in the package, include its name, brief description, and, optionally, a description of some of its major responsibilities, operations, and attributes.]</w:t>
-      </w:r>
-    </w:p>
-    <w:p>
-      <w:pPr>
-        <w:pStyle w:val="BodyText"/>
-      </w:pPr>
-    </w:p>
-    <w:p>
-      <w:pPr>
-        <w:pStyle w:val="BodyText"/>
-      </w:pPr>
-      <w:r>
         <w:t xml:space="preserve">Calculator Project </w:t>
+      </w:r>
+      <w:r>
+        <w:t>(Package)</w:t>
       </w:r>
     </w:p>
     <w:p>
@@ -1778,7 +1525,6 @@
         </w:numPr>
       </w:pPr>
       <w:r>
-        <w:lastRenderedPageBreak/>
         <w:t>Tokenizer</w:t>
       </w:r>
     </w:p>
@@ -1805,6 +1551,10 @@
       </w:r>
       <w:proofErr w:type="spellStart"/>
       <w:r>
+        <w:rPr>
+          <w:b/>
+          <w:bCs/>
+        </w:rPr>
         <w:t>expressionQueue</w:t>
       </w:r>
       <w:proofErr w:type="spellEnd"/>
@@ -1816,6 +1566,10 @@
       </w:r>
       <w:proofErr w:type="spellStart"/>
       <w:r>
+        <w:rPr>
+          <w:b/>
+          <w:bCs/>
+        </w:rPr>
         <w:t>ints</w:t>
       </w:r>
       <w:proofErr w:type="spellEnd"/>
@@ -1847,13 +1601,8 @@
         </w:numPr>
       </w:pPr>
       <w:r>
-        <w:t>Decimals will not signal a new token must be made. Instead, the tokenizer will know that it</w:t>
-      </w:r>
-      <w:r>
-        <w:t xml:space="preserve"> </w:t>
-      </w:r>
-      <w:r>
-        <w:t>is a floating point</w:t>
+        <w:lastRenderedPageBreak/>
+        <w:t>Decimals will not signal a new token must be made. Instead, the tokenizer will know that it is a floating point</w:t>
       </w:r>
     </w:p>
     <w:p>
@@ -1917,6 +1666,10 @@
       </w:r>
       <w:proofErr w:type="spellStart"/>
       <w:r>
+        <w:rPr>
+          <w:b/>
+          <w:bCs/>
+        </w:rPr>
         <w:t>infixToPostfix</w:t>
       </w:r>
       <w:proofErr w:type="spellEnd"/>
@@ -1925,6 +1678,10 @@
       </w:r>
       <w:proofErr w:type="spellStart"/>
       <w:r>
+        <w:rPr>
+          <w:b/>
+          <w:bCs/>
+        </w:rPr>
         <w:t>operatorStack</w:t>
       </w:r>
       <w:proofErr w:type="spellEnd"/>
@@ -1933,6 +1690,10 @@
       </w:r>
       <w:proofErr w:type="spellStart"/>
       <w:r>
+        <w:rPr>
+          <w:b/>
+          <w:bCs/>
+        </w:rPr>
         <w:t>outputQueue</w:t>
       </w:r>
       <w:proofErr w:type="spellEnd"/>
@@ -1941,17 +1702,15 @@
       </w:r>
       <w:proofErr w:type="spellStart"/>
       <w:r>
+        <w:rPr>
+          <w:b/>
+          <w:bCs/>
+        </w:rPr>
         <w:t>outputQueue</w:t>
       </w:r>
       <w:proofErr w:type="spellEnd"/>
       <w:r>
-        <w:t xml:space="preserve"> is used for future use for the calculator class</w:t>
-      </w:r>
-      <w:r>
-        <w:t xml:space="preserve">. </w:t>
-      </w:r>
-      <w:r>
-        <w:t xml:space="preserve">For precedence, the parser uses a map which corresponds to PEMDAS rules  </w:t>
+        <w:t xml:space="preserve"> is used for future use for the calculator class. For precedence, the parser uses a map which corresponds to PEMDAS rules  </w:t>
       </w:r>
     </w:p>
     <w:p>
@@ -2034,13 +1793,7 @@
         <w:t xml:space="preserve">Description: </w:t>
       </w:r>
       <w:r>
-        <w:t xml:space="preserve">The display </w:t>
-      </w:r>
-      <w:r>
-        <w:t>manager</w:t>
-      </w:r>
-      <w:r>
-        <w:t xml:space="preserve"> class will provide an interface for the user to input data to the project and expect an output corresponding to that input. It will work with the calculator class to output a final answer for any input given by the user</w:t>
+        <w:t>The display manager class will provide an interface for the user to input data to the project and expect an output corresponding to that input. It will work with the calculator class to output a final answer for any input given by the user</w:t>
       </w:r>
       <w:r>
         <w:t xml:space="preserve">. </w:t>
@@ -2050,25 +1803,11 @@
       <w:pPr>
         <w:pStyle w:val="Heading1"/>
       </w:pPr>
-      <w:bookmarkStart w:id="19" w:name="_Toc6187940"/>
+      <w:bookmarkStart w:id="17" w:name="_Toc6187940"/>
       <w:r>
         <w:t>Interface Description</w:t>
       </w:r>
-      <w:bookmarkEnd w:id="19"/>
-    </w:p>
-    <w:p>
-      <w:pPr>
-        <w:pStyle w:val="InfoBlue"/>
-      </w:pPr>
-      <w:r>
-        <w:t xml:space="preserve">[A description of the major entity interfaces, including screen formats, valid inputs, and resulting </w:t>
-      </w:r>
-      <w:r>
-        <w:t xml:space="preserve">outputs. </w:t>
-      </w:r>
-      <w:r>
-        <w:t>If a User-Interface Prototype Document is available, refer to it in this section]</w:t>
-      </w:r>
+      <w:bookmarkEnd w:id="17"/>
     </w:p>
     <w:p>
       <w:pPr>
@@ -2159,56 +1898,14 @@
     <w:p>
       <w:pPr>
         <w:pStyle w:val="Heading1"/>
-        <w:rPr>
-          <w:highlight w:val="yellow"/>
-        </w:rPr>
-      </w:pPr>
-      <w:bookmarkStart w:id="20" w:name="_Toc6187941"/>
-      <w:r>
-        <w:rPr>
-          <w:highlight w:val="yellow"/>
-        </w:rPr>
-        <w:lastRenderedPageBreak/>
-        <w:t>Size and Performance</w:t>
-      </w:r>
-      <w:bookmarkEnd w:id="20"/>
-      <w:r>
-        <w:rPr>
-          <w:highlight w:val="yellow"/>
-        </w:rPr>
+      </w:pPr>
+      <w:bookmarkStart w:id="18" w:name="_Toc6187942"/>
+      <w:r>
+        <w:t>Quality</w:t>
+      </w:r>
+      <w:bookmarkEnd w:id="18"/>
+      <w:r>
         <w:t xml:space="preserve"> </w:t>
-      </w:r>
-    </w:p>
-    <w:p>
-      <w:pPr>
-        <w:pStyle w:val="InfoBlue"/>
-      </w:pPr>
-      <w:r>
-        <w:rPr>
-          <w:highlight w:val="yellow"/>
-        </w:rPr>
-        <w:t>[A description of the major dimensioning characteristics of the software that impact the architecture, as well as the target performance constraints.]</w:t>
-      </w:r>
-    </w:p>
-    <w:p>
-      <w:pPr>
-        <w:pStyle w:val="Heading1"/>
-      </w:pPr>
-      <w:bookmarkStart w:id="21" w:name="_Toc6187942"/>
-      <w:r>
-        <w:t>Quality</w:t>
-      </w:r>
-      <w:bookmarkEnd w:id="21"/>
-      <w:r>
-        <w:t xml:space="preserve"> </w:t>
-      </w:r>
-    </w:p>
-    <w:p>
-      <w:pPr>
-        <w:pStyle w:val="InfoBlue"/>
-      </w:pPr>
-      <w:r>
-        <w:t>[A description of how the software architecture contributes to all capabilities (other than functionality) of the system: extensibility, reliability, portability, and so on. If these characteristics have special significance, such as safety, security or privacy implications, they must be clearly delineated.]</w:t>
       </w:r>
     </w:p>
     <w:p>
@@ -2412,11 +2109,21 @@
           <w:r>
             <w:sym w:font="Symbol" w:char="F0D3"/>
           </w:r>
-          <w:fldSimple w:instr=" DOCPROPERTY &quot;Company&quot;  \* MERGEFORMAT ">
-            <w:r>
-              <w:t>&lt;Company Name&gt;</w:t>
-            </w:r>
-          </w:fldSimple>
+          <w:r>
+            <w:fldChar w:fldCharType="begin"/>
+          </w:r>
+          <w:r>
+            <w:instrText xml:space="preserve"> DOCPROPERTY "Company"  \* MERGEFORMAT </w:instrText>
+          </w:r>
+          <w:r>
+            <w:fldChar w:fldCharType="separate"/>
+          </w:r>
+          <w:r>
+            <w:t>&lt;Company Name&gt;</w:t>
+          </w:r>
+          <w:r>
+            <w:fldChar w:fldCharType="end"/>
+          </w:r>
           <w:r>
             <w:t xml:space="preserve">, </w:t>
           </w:r>
@@ -2633,23 +2340,7 @@
         <w:b/>
         <w:sz w:val="36"/>
       </w:rPr>
-      <w:t>&lt;</w:t>
-    </w:r>
-    <w:r>
-      <w:rPr>
-        <w:rFonts w:ascii="Arial" w:hAnsi="Arial"/>
-        <w:b/>
-        <w:sz w:val="36"/>
-      </w:rPr>
-      <w:t>MXDC</w:t>
-    </w:r>
-    <w:r>
-      <w:rPr>
-        <w:rFonts w:ascii="Arial" w:hAnsi="Arial"/>
-        <w:b/>
-        <w:sz w:val="36"/>
-      </w:rPr>
-      <w:t>&gt;</w:t>
+      <w:t>&lt;Company Name&gt;</w:t>
     </w:r>
     <w:r>
       <w:rPr>
@@ -2734,11 +2425,21 @@
           <w:tcW w:w="6379" w:type="dxa"/>
         </w:tcPr>
         <w:p>
-          <w:fldSimple w:instr=" TITLE  \* MERGEFORMAT ">
-            <w:r>
-              <w:t>Software Architecture Document</w:t>
-            </w:r>
-          </w:fldSimple>
+          <w:r>
+            <w:fldChar w:fldCharType="begin"/>
+          </w:r>
+          <w:r>
+            <w:instrText xml:space="preserve"> TITLE  \* MERGEFORMAT </w:instrText>
+          </w:r>
+          <w:r>
+            <w:fldChar w:fldCharType="separate"/>
+          </w:r>
+          <w:r>
+            <w:t>Software Architecture Document</w:t>
+          </w:r>
+          <w:r>
+            <w:fldChar w:fldCharType="end"/>
+          </w:r>
         </w:p>
       </w:tc>
       <w:tc>
@@ -4250,6 +3951,7 @@
   <w:style w:type="character" w:default="1" w:styleId="DefaultParagraphFont">
     <w:name w:val="Default Paragraph Font"/>
     <w:uiPriority w:val="1"/>
+    <w:semiHidden/>
     <w:unhideWhenUsed/>
   </w:style>
   <w:style w:type="table" w:default="1" w:styleId="TableNormal">

</xml_diff>

<commit_message>
fix company name header from not saving
</commit_message>
<xml_diff>
--- a/Software Architecture.docx
+++ b/Software Architecture.docx
@@ -20,7 +20,7 @@
         <w:t>&lt;</w:t>
       </w:r>
       <w:r>
-        <w:t xml:space="preserve">Calculator </w:t>
+        <w:t>Calculator</w:t>
       </w:r>
       <w:r>
         <w:t>&gt;</w:t>
@@ -68,7 +68,19 @@
         <w:rPr>
           <w:sz w:val="28"/>
         </w:rPr>
-        <w:t>Version &lt;1.0&gt;</w:t>
+        <w:t>Version &lt;1.</w:t>
+      </w:r>
+      <w:r>
+        <w:rPr>
+          <w:sz w:val="28"/>
+        </w:rPr>
+        <w:t>1</w:t>
+      </w:r>
+      <w:r>
+        <w:rPr>
+          <w:sz w:val="28"/>
+        </w:rPr>
+        <w:t>&gt;</w:t>
       </w:r>
     </w:p>
     <w:p>
@@ -2287,6 +2299,12 @@
         <w:sz w:val="24"/>
       </w:rPr>
     </w:pPr>
+    <w:r>
+      <w:rPr>
+        <w:sz w:val="24"/>
+      </w:rPr>
+      <w:t>Company Name: MXDC</w:t>
+    </w:r>
   </w:p>
   <w:p>
     <w:pPr>
@@ -2297,59 +2315,6 @@
         <w:sz w:val="24"/>
       </w:rPr>
     </w:pPr>
-  </w:p>
-  <w:p>
-    <w:pPr>
-      <w:pBdr>
-        <w:bottom w:val="single" w:sz="6" w:space="1" w:color="auto"/>
-      </w:pBdr>
-      <w:jc w:val="right"/>
-      <w:rPr>
-        <w:rFonts w:ascii="Arial" w:hAnsi="Arial"/>
-        <w:b/>
-        <w:sz w:val="36"/>
-      </w:rPr>
-    </w:pPr>
-    <w:r>
-      <w:rPr>
-        <w:rFonts w:ascii="Arial" w:hAnsi="Arial"/>
-        <w:b/>
-        <w:sz w:val="36"/>
-      </w:rPr>
-      <w:fldChar w:fldCharType="begin"/>
-    </w:r>
-    <w:r>
-      <w:rPr>
-        <w:rFonts w:ascii="Arial" w:hAnsi="Arial"/>
-        <w:b/>
-        <w:sz w:val="36"/>
-      </w:rPr>
-      <w:instrText xml:space="preserve"> DOCPROPERTY "Company"  \* MERGEFORMAT </w:instrText>
-    </w:r>
-    <w:r>
-      <w:rPr>
-        <w:rFonts w:ascii="Arial" w:hAnsi="Arial"/>
-        <w:b/>
-        <w:sz w:val="36"/>
-      </w:rPr>
-      <w:fldChar w:fldCharType="separate"/>
-    </w:r>
-    <w:r>
-      <w:rPr>
-        <w:rFonts w:ascii="Arial" w:hAnsi="Arial"/>
-        <w:b/>
-        <w:sz w:val="36"/>
-      </w:rPr>
-      <w:t>&lt;Company Name&gt;</w:t>
-    </w:r>
-    <w:r>
-      <w:rPr>
-        <w:rFonts w:ascii="Arial" w:hAnsi="Arial"/>
-        <w:b/>
-        <w:sz w:val="36"/>
-      </w:rPr>
-      <w:fldChar w:fldCharType="end"/>
-    </w:r>
   </w:p>
   <w:p>
     <w:pPr>

</xml_diff>